<commit_message>
29 - GIT Assignment - 1 JAVA - Added Repo URL
</commit_message>
<xml_diff>
--- a/29 - GIT Assignment - 1 JAVA/Assignment ID-15_16_GIT_Assignment1_420652_AMITABHA_DAS.docx
+++ b/29 - GIT Assignment - 1 JAVA/Assignment ID-15_16_GIT_Assignment1_420652_AMITABHA_DAS.docx
@@ -54,7 +54,7 @@
           <v:shape id="_x0000_i1025" type="#_x0000_t75" style="width:102.55pt;height:40.75pt" o:ole="">
             <v:imagedata r:id="rId5" o:title=""/>
           </v:shape>
-          <o:OLEObject Type="Embed" ProgID="Package" ShapeID="_x0000_i1025" DrawAspect="Content" ObjectID="_1604074770" r:id="rId6"/>
+          <o:OLEObject Type="Embed" ProgID="Package" ShapeID="_x0000_i1025" DrawAspect="Content" ObjectID="_1604074945" r:id="rId6"/>
         </w:object>
       </w:r>
     </w:p>
@@ -63,6 +63,54 @@
         <w:rPr>
           <w:b/>
           <w:u w:val="single"/>
+        </w:rPr>
+      </w:pPr>
+      <w:r>
+        <w:rPr>
+          <w:b/>
+          <w:u w:val="single"/>
+        </w:rPr>
+        <w:t xml:space="preserve">GIT CLONE URL - </w:t>
+      </w:r>
+    </w:p>
+    <w:p>
+      <w:pPr>
+        <w:rPr>
+          <w:b/>
+          <w:color w:val="FF0000"/>
+        </w:rPr>
+      </w:pPr>
+      <w:proofErr w:type="spellStart"/>
+      <w:r>
+        <w:rPr>
+          <w:b/>
+          <w:color w:val="FF0000"/>
+          <w:highlight w:val="yellow"/>
+        </w:rPr>
+        <w:t>git</w:t>
+      </w:r>
+      <w:proofErr w:type="spellEnd"/>
+      <w:r>
+        <w:rPr>
+          <w:b/>
+          <w:color w:val="FF0000"/>
+          <w:highlight w:val="yellow"/>
+        </w:rPr>
+        <w:t xml:space="preserve"> clone </w:t>
+      </w:r>
+      <w:r>
+        <w:rPr>
+          <w:b/>
+          <w:color w:val="FF0000"/>
+          <w:highlight w:val="yellow"/>
+        </w:rPr>
+        <w:t>https://github.com/fsduseriiht/fsd-assignments.git</w:t>
+      </w:r>
+    </w:p>
+    <w:p>
+      <w:pPr>
+        <w:rPr>
+          <w:b/>
         </w:rPr>
       </w:pPr>
     </w:p>
@@ -1131,7 +1179,6 @@
           <w:b/>
           <w:u w:val="single"/>
         </w:rPr>
-        <w:lastRenderedPageBreak/>
         <w:t xml:space="preserve">Logs - </w:t>
       </w:r>
     </w:p>
@@ -1147,10 +1194,10 @@
           <w:sz w:val="28"/>
         </w:rPr>
         <w:object w:dxaOrig="5940" w:dyaOrig="811">
-          <v:shape id="_x0000_i1027" type="#_x0000_t75" style="width:296.85pt;height:40.75pt" o:ole="">
+          <v:shape id="_x0000_i1026" type="#_x0000_t75" style="width:296.85pt;height:40.75pt" o:ole="">
             <v:imagedata r:id="rId7" o:title=""/>
           </v:shape>
-          <o:OLEObject Type="Embed" ProgID="Package" ShapeID="_x0000_i1027" DrawAspect="Content" ObjectID="_1604074771" r:id="rId8"/>
+          <o:OLEObject Type="Embed" ProgID="Package" ShapeID="_x0000_i1026" DrawAspect="Content" ObjectID="_1604074946" r:id="rId8"/>
         </w:object>
       </w:r>
     </w:p>
@@ -1203,10 +1250,10 @@
       </w:pPr>
       <w:r>
         <w:object w:dxaOrig="3796" w:dyaOrig="811">
-          <v:shape id="_x0000_i1026" type="#_x0000_t75" style="width:189.5pt;height:40.75pt" o:ole="">
+          <v:shape id="_x0000_i1027" type="#_x0000_t75" style="width:189.5pt;height:40.75pt" o:ole="">
             <v:imagedata r:id="rId9" o:title=""/>
           </v:shape>
-          <o:OLEObject Type="Embed" ProgID="Package" ShapeID="_x0000_i1026" DrawAspect="Content" ObjectID="_1604074772" r:id="rId10"/>
+          <o:OLEObject Type="Embed" ProgID="Package" ShapeID="_x0000_i1027" DrawAspect="Content" ObjectID="_1604074947" r:id="rId10"/>
         </w:object>
       </w:r>
       <w:r>

</xml_diff>